<commit_message>
removed rails project, added dev ops project
</commit_message>
<xml_diff>
--- a/Prashant_Gupta_Resume.docx
+++ b/Prashant_Gupta_Resume.docx
@@ -1419,7 +1419,15 @@
           <w:sz w:val="20"/>
           <w:szCs w:val="20"/>
         </w:rPr>
-        <w:t xml:space="preserve">Developing a simple online web site which explores the concepts of </w:t>
+        <w:t>Developed</w:t>
+      </w:r>
+      <w:r>
+        <w:rPr>
+          <w:rFonts w:ascii="Arial" w:hAnsi="Arial" w:cs="Arial"/>
+          <w:sz w:val="20"/>
+          <w:szCs w:val="20"/>
+        </w:rPr>
+        <w:t xml:space="preserve"> a simple online web site which explores the concepts of </w:t>
       </w:r>
       <w:r>
         <w:rPr>
@@ -1438,6 +1446,31 @@
           <w:szCs w:val="20"/>
         </w:rPr>
         <w:t>.</w:t>
+      </w:r>
+      <w:r>
+        <w:rPr>
+          <w:rFonts w:ascii="Arial" w:hAnsi="Arial" w:cs="Arial"/>
+          <w:sz w:val="20"/>
+          <w:szCs w:val="20"/>
+        </w:rPr>
+        <w:t xml:space="preserve"> Used an </w:t>
+      </w:r>
+      <w:r>
+        <w:rPr>
+          <w:rFonts w:ascii="Arial" w:hAnsi="Arial" w:cs="Arial"/>
+          <w:b/>
+          <w:sz w:val="20"/>
+          <w:szCs w:val="20"/>
+        </w:rPr>
+        <w:t>MVC architecture</w:t>
+      </w:r>
+      <w:r>
+        <w:rPr>
+          <w:rFonts w:ascii="Arial" w:hAnsi="Arial" w:cs="Arial"/>
+          <w:sz w:val="20"/>
+          <w:szCs w:val="20"/>
+        </w:rPr>
+        <w:t xml:space="preserve"> for the design.</w:t>
       </w:r>
     </w:p>
     <w:p>
@@ -1534,6 +1567,14 @@
         </w:rPr>
         <w:t>(including HATEOAS)</w:t>
       </w:r>
+      <w:r>
+        <w:rPr>
+          <w:rFonts w:ascii="Arial" w:hAnsi="Arial" w:cs="Arial"/>
+          <w:sz w:val="20"/>
+          <w:szCs w:val="20"/>
+        </w:rPr>
+        <w:t xml:space="preserve">. </w:t>
+      </w:r>
     </w:p>
     <w:p>
       <w:pPr>
@@ -1566,32 +1607,64 @@
           <w:sz w:val="20"/>
           <w:szCs w:val="20"/>
         </w:rPr>
-        <w:t>Developing a Library a</w:t>
-      </w:r>
-      <w:r>
-        <w:rPr>
-          <w:rFonts w:ascii="Arial" w:hAnsi="Arial" w:cs="Arial"/>
-          <w:sz w:val="20"/>
-          <w:szCs w:val="20"/>
-        </w:rPr>
-        <w:t xml:space="preserve">pplication using </w:t>
-      </w:r>
-      <w:r>
-        <w:rPr>
-          <w:rFonts w:ascii="Arial" w:hAnsi="Arial" w:cs="Arial"/>
-          <w:b/>
-          <w:sz w:val="20"/>
-          <w:szCs w:val="20"/>
-        </w:rPr>
-        <w:t xml:space="preserve">MVC framework </w:t>
-      </w:r>
-      <w:r>
-        <w:rPr>
-          <w:rFonts w:ascii="Arial" w:hAnsi="Arial" w:cs="Arial"/>
-          <w:sz w:val="20"/>
-          <w:szCs w:val="20"/>
-        </w:rPr>
-        <w:t>i</w:t>
+        <w:t xml:space="preserve">Developing a </w:t>
+      </w:r>
+      <w:r>
+        <w:rPr>
+          <w:rFonts w:ascii="Arial" w:hAnsi="Arial" w:cs="Arial"/>
+          <w:b/>
+          <w:sz w:val="20"/>
+          <w:szCs w:val="20"/>
+        </w:rPr>
+        <w:t>DevOps pipeline</w:t>
+      </w:r>
+      <w:r>
+        <w:rPr>
+          <w:rFonts w:ascii="Arial" w:hAnsi="Arial" w:cs="Arial"/>
+          <w:sz w:val="20"/>
+          <w:szCs w:val="20"/>
+        </w:rPr>
+        <w:t xml:space="preserve"> as coursework, which will make use of a build server, </w:t>
+      </w:r>
+      <w:r>
+        <w:rPr>
+          <w:rFonts w:ascii="Arial" w:hAnsi="Arial" w:cs="Arial"/>
+          <w:sz w:val="20"/>
+          <w:szCs w:val="20"/>
+        </w:rPr>
+        <w:t xml:space="preserve">some </w:t>
+      </w:r>
+      <w:r>
+        <w:rPr>
+          <w:rFonts w:ascii="Arial" w:hAnsi="Arial" w:cs="Arial"/>
+          <w:sz w:val="20"/>
+          <w:szCs w:val="20"/>
+        </w:rPr>
+        <w:t xml:space="preserve">testing analysis and </w:t>
+      </w:r>
+      <w:r>
+        <w:rPr>
+          <w:rFonts w:ascii="Arial" w:hAnsi="Arial" w:cs="Arial"/>
+          <w:sz w:val="20"/>
+          <w:szCs w:val="20"/>
+        </w:rPr>
+        <w:t xml:space="preserve">finally </w:t>
+      </w:r>
+      <w:r>
+        <w:rPr>
+          <w:rFonts w:ascii="Arial" w:hAnsi="Arial" w:cs="Arial"/>
+          <w:sz w:val="20"/>
+          <w:szCs w:val="20"/>
+        </w:rPr>
+        <w:t>deploy</w:t>
+      </w:r>
+      <w:r>
+        <w:rPr>
+          <w:rFonts w:ascii="Arial" w:hAnsi="Arial" w:cs="Arial"/>
+          <w:sz w:val="20"/>
+          <w:szCs w:val="20"/>
+        </w:rPr>
+        <w:t>ing an applicatio</w:t>
       </w:r>
       <w:r>
         <w:rPr>
@@ -1604,15 +1677,6 @@
       <w:r>
         <w:rPr>
           <w:rFonts w:ascii="Arial" w:hAnsi="Arial" w:cs="Arial"/>
-          <w:b/>
-          <w:sz w:val="20"/>
-          <w:szCs w:val="20"/>
-        </w:rPr>
-        <w:t xml:space="preserve"> Ruby on Rails</w:t>
-      </w:r>
-      <w:r>
-        <w:rPr>
-          <w:rFonts w:ascii="Arial" w:hAnsi="Arial" w:cs="Arial"/>
           <w:sz w:val="20"/>
           <w:szCs w:val="20"/>
         </w:rPr>
@@ -1622,9 +1686,11 @@
     <w:p>
       <w:pPr>
         <w:pStyle w:val="ListParagraph"/>
-        <w:rPr>
-          <w:rFonts w:ascii="Arial" w:hAnsi="Arial" w:cs="Arial"/>
-          <w:b/>
+        <w:widowControl w:val="0"/>
+        <w:ind w:left="360"/>
+        <w:jc w:val="both"/>
+        <w:rPr>
+          <w:rFonts w:ascii="Arial" w:hAnsi="Arial" w:cs="Arial"/>
           <w:sz w:val="20"/>
           <w:szCs w:val="20"/>
         </w:rPr>
@@ -3038,7 +3104,7 @@
 </file>
 
 <file path=customXml/itemProps1.xml><?xml version="1.0" encoding="utf-8"?>
-<ds:datastoreItem xmlns:ds="http://schemas.openxmlformats.org/officeDocument/2006/customXml" ds:itemID="{AA2D79E4-E9FB-467F-8EEA-C93CA751D428}">
+<ds:datastoreItem xmlns:ds="http://schemas.openxmlformats.org/officeDocument/2006/customXml" ds:itemID="{6CCCA2CC-3917-491C-938C-E67E87F5E845}">
   <ds:schemaRefs>
     <ds:schemaRef ds:uri="http://schemas.openxmlformats.org/officeDocument/2006/bibliography"/>
   </ds:schemaRefs>

</xml_diff>